<commit_message>
Documentos corregidos y testigos finales
</commit_message>
<xml_diff>
--- a/CreditosFiscales/Documentacion/Desarrollo/Paquetes/CZCC24153DP1/03_644_MAI_ProcesoPagos_Fisicos.docx
+++ b/CreditosFiscales/Documentacion/Desarrollo/Paquetes/CZCC24153DP1/03_644_MAI_ProcesoPagos_Fisicos.docx
@@ -10814,9 +10814,9 @@
         <w:adjustRightInd w:val="0"/>
         <w:rPr>
           <w:rFonts w:ascii="Consolas" w:hAnsi="Consolas" w:cs="Consolas"/>
-          <w:color w:val="0000FF"/>
-          <w:sz w:val="20"/>
-          <w:szCs w:val="20"/>
+          <w:color w:val="000000"/>
+          <w:sz w:val="19"/>
+          <w:szCs w:val="19"/>
           <w:lang w:eastAsia="es-MX"/>
         </w:rPr>
       </w:pPr>
@@ -10824,8 +10824,8 @@
         <w:rPr>
           <w:rFonts w:ascii="Consolas" w:hAnsi="Consolas" w:cs="Consolas"/>
           <w:color w:val="0000FF"/>
-          <w:sz w:val="20"/>
-          <w:szCs w:val="20"/>
+          <w:sz w:val="19"/>
+          <w:szCs w:val="19"/>
           <w:lang w:eastAsia="es-MX"/>
         </w:rPr>
         <w:lastRenderedPageBreak/>
@@ -10835,8 +10835,8 @@
         <w:rPr>
           <w:rFonts w:ascii="Consolas" w:hAnsi="Consolas" w:cs="Consolas"/>
           <w:color w:val="A31515"/>
-          <w:sz w:val="20"/>
-          <w:szCs w:val="20"/>
+          <w:sz w:val="19"/>
+          <w:szCs w:val="19"/>
           <w:lang w:eastAsia="es-MX"/>
         </w:rPr>
         <w:t>add</w:t>
@@ -10845,8 +10845,8 @@
         <w:rPr>
           <w:rFonts w:ascii="Consolas" w:hAnsi="Consolas" w:cs="Consolas"/>
           <w:color w:val="0000FF"/>
-          <w:sz w:val="20"/>
-          <w:szCs w:val="20"/>
+          <w:sz w:val="19"/>
+          <w:szCs w:val="19"/>
           <w:lang w:eastAsia="es-MX"/>
         </w:rPr>
         <w:t xml:space="preserve"> </w:t>
@@ -10855,8 +10855,8 @@
         <w:rPr>
           <w:rFonts w:ascii="Consolas" w:hAnsi="Consolas" w:cs="Consolas"/>
           <w:color w:val="FF0000"/>
-          <w:sz w:val="20"/>
-          <w:szCs w:val="20"/>
+          <w:sz w:val="19"/>
+          <w:szCs w:val="19"/>
           <w:lang w:eastAsia="es-MX"/>
         </w:rPr>
         <w:t>key</w:t>
@@ -10865,8 +10865,8 @@
         <w:rPr>
           <w:rFonts w:ascii="Consolas" w:hAnsi="Consolas" w:cs="Consolas"/>
           <w:color w:val="0000FF"/>
-          <w:sz w:val="20"/>
-          <w:szCs w:val="20"/>
+          <w:sz w:val="19"/>
+          <w:szCs w:val="19"/>
           <w:lang w:eastAsia="es-MX"/>
         </w:rPr>
         <w:t xml:space="preserve"> =</w:t>
@@ -10875,8 +10875,8 @@
         <w:rPr>
           <w:rFonts w:ascii="Consolas" w:hAnsi="Consolas" w:cs="Consolas"/>
           <w:color w:val="000000"/>
-          <w:sz w:val="20"/>
-          <w:szCs w:val="20"/>
+          <w:sz w:val="19"/>
+          <w:szCs w:val="19"/>
           <w:lang w:eastAsia="es-MX"/>
         </w:rPr>
         <w:t>"</w:t>
@@ -10885,8 +10885,8 @@
         <w:rPr>
           <w:rFonts w:ascii="Consolas" w:hAnsi="Consolas" w:cs="Consolas"/>
           <w:color w:val="0000FF"/>
-          <w:sz w:val="20"/>
-          <w:szCs w:val="20"/>
+          <w:sz w:val="19"/>
+          <w:szCs w:val="19"/>
           <w:lang w:eastAsia="es-MX"/>
         </w:rPr>
         <w:t>TipoArchivo</w:t>
@@ -10895,8 +10895,8 @@
         <w:rPr>
           <w:rFonts w:ascii="Consolas" w:hAnsi="Consolas" w:cs="Consolas"/>
           <w:color w:val="000000"/>
-          <w:sz w:val="20"/>
-          <w:szCs w:val="20"/>
+          <w:sz w:val="19"/>
+          <w:szCs w:val="19"/>
           <w:lang w:eastAsia="es-MX"/>
         </w:rPr>
         <w:t>"</w:t>
@@ -10905,8 +10905,8 @@
         <w:rPr>
           <w:rFonts w:ascii="Consolas" w:hAnsi="Consolas" w:cs="Consolas"/>
           <w:color w:val="0000FF"/>
-          <w:sz w:val="20"/>
-          <w:szCs w:val="20"/>
+          <w:sz w:val="19"/>
+          <w:szCs w:val="19"/>
           <w:lang w:eastAsia="es-MX"/>
         </w:rPr>
         <w:t xml:space="preserve"> </w:t>
@@ -10915,8 +10915,8 @@
         <w:rPr>
           <w:rFonts w:ascii="Consolas" w:hAnsi="Consolas" w:cs="Consolas"/>
           <w:color w:val="FF0000"/>
-          <w:sz w:val="20"/>
-          <w:szCs w:val="20"/>
+          <w:sz w:val="19"/>
+          <w:szCs w:val="19"/>
           <w:lang w:eastAsia="es-MX"/>
         </w:rPr>
         <w:t>value</w:t>
@@ -10925,8 +10925,8 @@
         <w:rPr>
           <w:rFonts w:ascii="Consolas" w:hAnsi="Consolas" w:cs="Consolas"/>
           <w:color w:val="0000FF"/>
-          <w:sz w:val="20"/>
-          <w:szCs w:val="20"/>
+          <w:sz w:val="19"/>
+          <w:szCs w:val="19"/>
           <w:lang w:eastAsia="es-MX"/>
         </w:rPr>
         <w:t>=</w:t>
@@ -10935,8 +10935,8 @@
         <w:rPr>
           <w:rFonts w:ascii="Consolas" w:hAnsi="Consolas" w:cs="Consolas"/>
           <w:color w:val="000000"/>
-          <w:sz w:val="20"/>
-          <w:szCs w:val="20"/>
+          <w:sz w:val="19"/>
+          <w:szCs w:val="19"/>
           <w:lang w:eastAsia="es-MX"/>
         </w:rPr>
         <w:t>"</w:t>
@@ -10945,8 +10945,8 @@
         <w:rPr>
           <w:rFonts w:ascii="Consolas" w:hAnsi="Consolas" w:cs="Consolas"/>
           <w:color w:val="0000FF"/>
-          <w:sz w:val="20"/>
-          <w:szCs w:val="20"/>
+          <w:sz w:val="19"/>
+          <w:szCs w:val="19"/>
           <w:lang w:eastAsia="es-MX"/>
         </w:rPr>
         <w:t>1</w:t>
@@ -10955,8 +10955,8 @@
         <w:rPr>
           <w:rFonts w:ascii="Consolas" w:hAnsi="Consolas" w:cs="Consolas"/>
           <w:color w:val="000000"/>
-          <w:sz w:val="20"/>
-          <w:szCs w:val="20"/>
+          <w:sz w:val="19"/>
+          <w:szCs w:val="19"/>
           <w:lang w:eastAsia="es-MX"/>
         </w:rPr>
         <w:t>"</w:t>
@@ -10965,8 +10965,8 @@
         <w:rPr>
           <w:rFonts w:ascii="Consolas" w:hAnsi="Consolas" w:cs="Consolas"/>
           <w:color w:val="0000FF"/>
-          <w:sz w:val="20"/>
-          <w:szCs w:val="20"/>
+          <w:sz w:val="19"/>
+          <w:szCs w:val="19"/>
           <w:lang w:eastAsia="es-MX"/>
         </w:rPr>
         <w:t>/&gt;</w:t>
@@ -10980,18 +10980,18 @@
         <w:rPr>
           <w:rFonts w:ascii="Consolas" w:hAnsi="Consolas" w:cs="Consolas"/>
           <w:color w:val="000000"/>
-          <w:sz w:val="20"/>
-          <w:szCs w:val="20"/>
-          <w:lang w:val="es-ES" w:eastAsia="es-MX"/>
+          <w:sz w:val="19"/>
+          <w:szCs w:val="19"/>
+          <w:lang w:eastAsia="es-MX"/>
         </w:rPr>
       </w:pPr>
       <w:r>
         <w:rPr>
           <w:rFonts w:ascii="Consolas" w:hAnsi="Consolas" w:cs="Consolas"/>
           <w:color w:val="0000FF"/>
-          <w:sz w:val="20"/>
-          <w:szCs w:val="20"/>
-          <w:lang w:val="es-ES" w:eastAsia="es-MX"/>
+          <w:sz w:val="19"/>
+          <w:szCs w:val="19"/>
+          <w:lang w:eastAsia="es-MX"/>
         </w:rPr>
         <w:t>&lt;</w:t>
       </w:r>
@@ -10999,9 +10999,9 @@
         <w:rPr>
           <w:rFonts w:ascii="Consolas" w:hAnsi="Consolas" w:cs="Consolas"/>
           <w:color w:val="A31515"/>
-          <w:sz w:val="20"/>
-          <w:szCs w:val="20"/>
-          <w:lang w:val="es-ES" w:eastAsia="es-MX"/>
+          <w:sz w:val="19"/>
+          <w:szCs w:val="19"/>
+          <w:lang w:eastAsia="es-MX"/>
         </w:rPr>
         <w:t>add</w:t>
       </w:r>
@@ -11009,9 +11009,9 @@
         <w:rPr>
           <w:rFonts w:ascii="Consolas" w:hAnsi="Consolas" w:cs="Consolas"/>
           <w:color w:val="0000FF"/>
-          <w:sz w:val="20"/>
-          <w:szCs w:val="20"/>
-          <w:lang w:val="es-ES" w:eastAsia="es-MX"/>
+          <w:sz w:val="19"/>
+          <w:szCs w:val="19"/>
+          <w:lang w:eastAsia="es-MX"/>
         </w:rPr>
         <w:t xml:space="preserve"> </w:t>
       </w:r>
@@ -11019,9 +11019,9 @@
         <w:rPr>
           <w:rFonts w:ascii="Consolas" w:hAnsi="Consolas" w:cs="Consolas"/>
           <w:color w:val="FF0000"/>
-          <w:sz w:val="20"/>
-          <w:szCs w:val="20"/>
-          <w:lang w:val="es-ES" w:eastAsia="es-MX"/>
+          <w:sz w:val="19"/>
+          <w:szCs w:val="19"/>
+          <w:lang w:eastAsia="es-MX"/>
         </w:rPr>
         <w:t>key</w:t>
       </w:r>
@@ -11029,19 +11029,19 @@
         <w:rPr>
           <w:rFonts w:ascii="Consolas" w:hAnsi="Consolas" w:cs="Consolas"/>
           <w:color w:val="0000FF"/>
-          <w:sz w:val="20"/>
-          <w:szCs w:val="20"/>
-          <w:lang w:val="es-ES" w:eastAsia="es-MX"/>
-        </w:rPr>
-        <w:t>=</w:t>
+          <w:sz w:val="19"/>
+          <w:szCs w:val="19"/>
+          <w:lang w:eastAsia="es-MX"/>
+        </w:rPr>
+        <w:t xml:space="preserve"> =</w:t>
       </w:r>
       <w:r>
         <w:rPr>
           <w:rFonts w:ascii="Consolas" w:hAnsi="Consolas" w:cs="Consolas"/>
           <w:color w:val="000000"/>
-          <w:sz w:val="20"/>
-          <w:szCs w:val="20"/>
-          <w:lang w:val="es-ES" w:eastAsia="es-MX"/>
+          <w:sz w:val="19"/>
+          <w:szCs w:val="19"/>
+          <w:lang w:eastAsia="es-MX"/>
         </w:rPr>
         <w:t>"</w:t>
       </w:r>
@@ -11049,19 +11049,19 @@
         <w:rPr>
           <w:rFonts w:ascii="Consolas" w:hAnsi="Consolas" w:cs="Consolas"/>
           <w:color w:val="0000FF"/>
-          <w:sz w:val="20"/>
-          <w:szCs w:val="20"/>
+          <w:sz w:val="19"/>
+          <w:szCs w:val="19"/>
           <w:lang w:eastAsia="es-MX"/>
         </w:rPr>
-        <w:t>NomBaseCifrasSIAT</w:t>
+        <w:t>ProcesaSIR</w:t>
       </w:r>
       <w:r>
         <w:rPr>
           <w:rFonts w:ascii="Consolas" w:hAnsi="Consolas" w:cs="Consolas"/>
           <w:color w:val="000000"/>
-          <w:sz w:val="20"/>
-          <w:szCs w:val="20"/>
-          <w:lang w:val="es-ES" w:eastAsia="es-MX"/>
+          <w:sz w:val="19"/>
+          <w:szCs w:val="19"/>
+          <w:lang w:eastAsia="es-MX"/>
         </w:rPr>
         <w:t>"</w:t>
       </w:r>
@@ -11069,9 +11069,9 @@
         <w:rPr>
           <w:rFonts w:ascii="Consolas" w:hAnsi="Consolas" w:cs="Consolas"/>
           <w:color w:val="0000FF"/>
-          <w:sz w:val="20"/>
-          <w:szCs w:val="20"/>
-          <w:lang w:val="es-ES" w:eastAsia="es-MX"/>
+          <w:sz w:val="19"/>
+          <w:szCs w:val="19"/>
+          <w:lang w:eastAsia="es-MX"/>
         </w:rPr>
         <w:t xml:space="preserve"> </w:t>
       </w:r>
@@ -11079,9 +11079,9 @@
         <w:rPr>
           <w:rFonts w:ascii="Consolas" w:hAnsi="Consolas" w:cs="Consolas"/>
           <w:color w:val="FF0000"/>
-          <w:sz w:val="20"/>
-          <w:szCs w:val="20"/>
-          <w:lang w:val="es-ES" w:eastAsia="es-MX"/>
+          <w:sz w:val="19"/>
+          <w:szCs w:val="19"/>
+          <w:lang w:eastAsia="es-MX"/>
         </w:rPr>
         <w:t>value</w:t>
       </w:r>
@@ -11089,9 +11089,9 @@
         <w:rPr>
           <w:rFonts w:ascii="Consolas" w:hAnsi="Consolas" w:cs="Consolas"/>
           <w:color w:val="0000FF"/>
-          <w:sz w:val="20"/>
-          <w:szCs w:val="20"/>
-          <w:lang w:val="es-ES" w:eastAsia="es-MX"/>
+          <w:sz w:val="19"/>
+          <w:szCs w:val="19"/>
+          <w:lang w:eastAsia="es-MX"/>
         </w:rPr>
         <w:t>=</w:t>
       </w:r>
@@ -11099,9 +11099,9 @@
         <w:rPr>
           <w:rFonts w:ascii="Consolas" w:hAnsi="Consolas" w:cs="Consolas"/>
           <w:color w:val="000000"/>
-          <w:sz w:val="20"/>
-          <w:szCs w:val="20"/>
-          <w:lang w:val="es-ES" w:eastAsia="es-MX"/>
+          <w:sz w:val="19"/>
+          <w:szCs w:val="19"/>
+          <w:lang w:eastAsia="es-MX"/>
         </w:rPr>
         <w:t>"</w:t>
       </w:r>
@@ -11109,29 +11109,19 @@
         <w:rPr>
           <w:rFonts w:ascii="Consolas" w:hAnsi="Consolas" w:cs="Consolas"/>
           <w:color w:val="0000FF"/>
-          <w:sz w:val="20"/>
-          <w:szCs w:val="20"/>
+          <w:sz w:val="19"/>
+          <w:szCs w:val="19"/>
           <w:lang w:eastAsia="es-MX"/>
         </w:rPr>
-        <w:t>CIFRAS</w:t>
-      </w:r>
-      <w:r>
-        <w:rPr>
-          <w:rFonts w:ascii="Consolas" w:hAnsi="Consolas" w:cs="Consolas"/>
-          <w:color w:val="0000FF"/>
-          <w:sz w:val="20"/>
-          <w:szCs w:val="20"/>
-          <w:lang w:eastAsia="es-MX"/>
-        </w:rPr>
-        <w:t>F</w:t>
+        <w:t>false</w:t>
       </w:r>
       <w:r>
         <w:rPr>
           <w:rFonts w:ascii="Consolas" w:hAnsi="Consolas" w:cs="Consolas"/>
           <w:color w:val="000000"/>
-          <w:sz w:val="20"/>
-          <w:szCs w:val="20"/>
-          <w:lang w:val="es-ES" w:eastAsia="es-MX"/>
+          <w:sz w:val="19"/>
+          <w:szCs w:val="19"/>
+          <w:lang w:eastAsia="es-MX"/>
         </w:rPr>
         <w:t>"</w:t>
       </w:r>
@@ -11139,11 +11129,11 @@
         <w:rPr>
           <w:rFonts w:ascii="Consolas" w:hAnsi="Consolas" w:cs="Consolas"/>
           <w:color w:val="0000FF"/>
-          <w:sz w:val="20"/>
-          <w:szCs w:val="20"/>
-          <w:lang w:val="es-ES" w:eastAsia="es-MX"/>
-        </w:rPr>
-        <w:t xml:space="preserve"> /&gt;</w:t>
+          <w:sz w:val="19"/>
+          <w:szCs w:val="19"/>
+          <w:lang w:eastAsia="es-MX"/>
+        </w:rPr>
+        <w:t>/&gt;</w:t>
       </w:r>
     </w:p>
     <w:p>
@@ -11154,8 +11144,8 @@
         <w:rPr>
           <w:rFonts w:ascii="Consolas" w:hAnsi="Consolas" w:cs="Consolas"/>
           <w:color w:val="000000"/>
-          <w:sz w:val="20"/>
-          <w:szCs w:val="20"/>
+          <w:sz w:val="19"/>
+          <w:szCs w:val="19"/>
           <w:lang w:eastAsia="es-MX"/>
         </w:rPr>
       </w:pPr>
@@ -11163,8 +11153,8 @@
         <w:rPr>
           <w:rFonts w:ascii="Consolas" w:hAnsi="Consolas" w:cs="Consolas"/>
           <w:color w:val="0000FF"/>
-          <w:sz w:val="20"/>
-          <w:szCs w:val="20"/>
+          <w:sz w:val="19"/>
+          <w:szCs w:val="19"/>
           <w:lang w:eastAsia="es-MX"/>
         </w:rPr>
         <w:t>&lt;</w:t>
@@ -11173,8 +11163,8 @@
         <w:rPr>
           <w:rFonts w:ascii="Consolas" w:hAnsi="Consolas" w:cs="Consolas"/>
           <w:color w:val="A31515"/>
-          <w:sz w:val="20"/>
-          <w:szCs w:val="20"/>
+          <w:sz w:val="19"/>
+          <w:szCs w:val="19"/>
           <w:lang w:eastAsia="es-MX"/>
         </w:rPr>
         <w:t>add</w:t>
@@ -11183,8 +11173,8 @@
         <w:rPr>
           <w:rFonts w:ascii="Consolas" w:hAnsi="Consolas" w:cs="Consolas"/>
           <w:color w:val="0000FF"/>
-          <w:sz w:val="20"/>
-          <w:szCs w:val="20"/>
+          <w:sz w:val="19"/>
+          <w:szCs w:val="19"/>
           <w:lang w:eastAsia="es-MX"/>
         </w:rPr>
         <w:t xml:space="preserve"> </w:t>
@@ -11193,8 +11183,8 @@
         <w:rPr>
           <w:rFonts w:ascii="Consolas" w:hAnsi="Consolas" w:cs="Consolas"/>
           <w:color w:val="FF0000"/>
-          <w:sz w:val="20"/>
-          <w:szCs w:val="20"/>
+          <w:sz w:val="19"/>
+          <w:szCs w:val="19"/>
           <w:lang w:eastAsia="es-MX"/>
         </w:rPr>
         <w:t>key</w:t>
@@ -11203,8 +11193,8 @@
         <w:rPr>
           <w:rFonts w:ascii="Consolas" w:hAnsi="Consolas" w:cs="Consolas"/>
           <w:color w:val="0000FF"/>
-          <w:sz w:val="20"/>
-          <w:szCs w:val="20"/>
+          <w:sz w:val="19"/>
+          <w:szCs w:val="19"/>
           <w:lang w:eastAsia="es-MX"/>
         </w:rPr>
         <w:t xml:space="preserve"> =</w:t>
@@ -11213,8 +11203,8 @@
         <w:rPr>
           <w:rFonts w:ascii="Consolas" w:hAnsi="Consolas" w:cs="Consolas"/>
           <w:color w:val="000000"/>
-          <w:sz w:val="20"/>
-          <w:szCs w:val="20"/>
+          <w:sz w:val="19"/>
+          <w:szCs w:val="19"/>
           <w:lang w:eastAsia="es-MX"/>
         </w:rPr>
         <w:t>"</w:t>
@@ -11223,18 +11213,18 @@
         <w:rPr>
           <w:rFonts w:ascii="Consolas" w:hAnsi="Consolas" w:cs="Consolas"/>
           <w:color w:val="0000FF"/>
-          <w:sz w:val="20"/>
-          <w:szCs w:val="20"/>
+          <w:sz w:val="19"/>
+          <w:szCs w:val="19"/>
           <w:lang w:eastAsia="es-MX"/>
         </w:rPr>
-        <w:t>ProcesaSIR</w:t>
+        <w:t>PagosFisicos</w:t>
       </w:r>
       <w:r>
         <w:rPr>
           <w:rFonts w:ascii="Consolas" w:hAnsi="Consolas" w:cs="Consolas"/>
           <w:color w:val="000000"/>
-          <w:sz w:val="20"/>
-          <w:szCs w:val="20"/>
+          <w:sz w:val="19"/>
+          <w:szCs w:val="19"/>
           <w:lang w:eastAsia="es-MX"/>
         </w:rPr>
         <w:t>"</w:t>
@@ -11243,8 +11233,8 @@
         <w:rPr>
           <w:rFonts w:ascii="Consolas" w:hAnsi="Consolas" w:cs="Consolas"/>
           <w:color w:val="0000FF"/>
-          <w:sz w:val="20"/>
-          <w:szCs w:val="20"/>
+          <w:sz w:val="19"/>
+          <w:szCs w:val="19"/>
           <w:lang w:eastAsia="es-MX"/>
         </w:rPr>
         <w:t xml:space="preserve"> </w:t>
@@ -11253,8 +11243,8 @@
         <w:rPr>
           <w:rFonts w:ascii="Consolas" w:hAnsi="Consolas" w:cs="Consolas"/>
           <w:color w:val="FF0000"/>
-          <w:sz w:val="20"/>
-          <w:szCs w:val="20"/>
+          <w:sz w:val="19"/>
+          <w:szCs w:val="19"/>
           <w:lang w:eastAsia="es-MX"/>
         </w:rPr>
         <w:t>value</w:t>
@@ -11263,8 +11253,8 @@
         <w:rPr>
           <w:rFonts w:ascii="Consolas" w:hAnsi="Consolas" w:cs="Consolas"/>
           <w:color w:val="0000FF"/>
-          <w:sz w:val="20"/>
-          <w:szCs w:val="20"/>
+          <w:sz w:val="19"/>
+          <w:szCs w:val="19"/>
           <w:lang w:eastAsia="es-MX"/>
         </w:rPr>
         <w:t>=</w:t>
@@ -11273,8 +11263,8 @@
         <w:rPr>
           <w:rFonts w:ascii="Consolas" w:hAnsi="Consolas" w:cs="Consolas"/>
           <w:color w:val="000000"/>
-          <w:sz w:val="20"/>
-          <w:szCs w:val="20"/>
+          <w:sz w:val="19"/>
+          <w:szCs w:val="19"/>
           <w:lang w:eastAsia="es-MX"/>
         </w:rPr>
         <w:t>"</w:t>
@@ -11283,18 +11273,18 @@
         <w:rPr>
           <w:rFonts w:ascii="Consolas" w:hAnsi="Consolas" w:cs="Consolas"/>
           <w:color w:val="0000FF"/>
-          <w:sz w:val="20"/>
-          <w:szCs w:val="20"/>
+          <w:sz w:val="19"/>
+          <w:szCs w:val="19"/>
           <w:lang w:eastAsia="es-MX"/>
         </w:rPr>
-        <w:t>false</w:t>
+        <w:t>true</w:t>
       </w:r>
       <w:r>
         <w:rPr>
           <w:rFonts w:ascii="Consolas" w:hAnsi="Consolas" w:cs="Consolas"/>
           <w:color w:val="000000"/>
-          <w:sz w:val="20"/>
-          <w:szCs w:val="20"/>
+          <w:sz w:val="19"/>
+          <w:szCs w:val="19"/>
           <w:lang w:eastAsia="es-MX"/>
         </w:rPr>
         <w:t>"</w:t>
@@ -11303,8 +11293,8 @@
         <w:rPr>
           <w:rFonts w:ascii="Consolas" w:hAnsi="Consolas" w:cs="Consolas"/>
           <w:color w:val="0000FF"/>
-          <w:sz w:val="20"/>
-          <w:szCs w:val="20"/>
+          <w:sz w:val="19"/>
+          <w:szCs w:val="19"/>
           <w:lang w:eastAsia="es-MX"/>
         </w:rPr>
         <w:t>/&gt;</w:t>
@@ -11318,8 +11308,8 @@
         <w:rPr>
           <w:rFonts w:ascii="Consolas" w:hAnsi="Consolas" w:cs="Consolas"/>
           <w:color w:val="000000"/>
-          <w:sz w:val="20"/>
-          <w:szCs w:val="20"/>
+          <w:sz w:val="19"/>
+          <w:szCs w:val="19"/>
           <w:lang w:eastAsia="es-MX"/>
         </w:rPr>
       </w:pPr>
@@ -11327,8 +11317,8 @@
         <w:rPr>
           <w:rFonts w:ascii="Consolas" w:hAnsi="Consolas" w:cs="Consolas"/>
           <w:color w:val="0000FF"/>
-          <w:sz w:val="20"/>
-          <w:szCs w:val="20"/>
+          <w:sz w:val="19"/>
+          <w:szCs w:val="19"/>
           <w:lang w:eastAsia="es-MX"/>
         </w:rPr>
         <w:t>&lt;</w:t>
@@ -11337,8 +11327,8 @@
         <w:rPr>
           <w:rFonts w:ascii="Consolas" w:hAnsi="Consolas" w:cs="Consolas"/>
           <w:color w:val="A31515"/>
-          <w:sz w:val="20"/>
-          <w:szCs w:val="20"/>
+          <w:sz w:val="19"/>
+          <w:szCs w:val="19"/>
           <w:lang w:eastAsia="es-MX"/>
         </w:rPr>
         <w:t>add</w:t>
@@ -11347,8 +11337,8 @@
         <w:rPr>
           <w:rFonts w:ascii="Consolas" w:hAnsi="Consolas" w:cs="Consolas"/>
           <w:color w:val="0000FF"/>
-          <w:sz w:val="20"/>
-          <w:szCs w:val="20"/>
+          <w:sz w:val="19"/>
+          <w:szCs w:val="19"/>
           <w:lang w:eastAsia="es-MX"/>
         </w:rPr>
         <w:t xml:space="preserve"> </w:t>
@@ -11357,8 +11347,8 @@
         <w:rPr>
           <w:rFonts w:ascii="Consolas" w:hAnsi="Consolas" w:cs="Consolas"/>
           <w:color w:val="FF0000"/>
-          <w:sz w:val="20"/>
-          <w:szCs w:val="20"/>
+          <w:sz w:val="19"/>
+          <w:szCs w:val="19"/>
           <w:lang w:eastAsia="es-MX"/>
         </w:rPr>
         <w:t>key</w:t>
@@ -11367,8 +11357,8 @@
         <w:rPr>
           <w:rFonts w:ascii="Consolas" w:hAnsi="Consolas" w:cs="Consolas"/>
           <w:color w:val="0000FF"/>
-          <w:sz w:val="20"/>
-          <w:szCs w:val="20"/>
+          <w:sz w:val="19"/>
+          <w:szCs w:val="19"/>
           <w:lang w:eastAsia="es-MX"/>
         </w:rPr>
         <w:t xml:space="preserve"> =</w:t>
@@ -11377,8 +11367,8 @@
         <w:rPr>
           <w:rFonts w:ascii="Consolas" w:hAnsi="Consolas" w:cs="Consolas"/>
           <w:color w:val="000000"/>
-          <w:sz w:val="20"/>
-          <w:szCs w:val="20"/>
+          <w:sz w:val="19"/>
+          <w:szCs w:val="19"/>
           <w:lang w:eastAsia="es-MX"/>
         </w:rPr>
         <w:t>"</w:t>
@@ -11387,18 +11377,18 @@
         <w:rPr>
           <w:rFonts w:ascii="Consolas" w:hAnsi="Consolas" w:cs="Consolas"/>
           <w:color w:val="0000FF"/>
-          <w:sz w:val="20"/>
-          <w:szCs w:val="20"/>
+          <w:sz w:val="19"/>
+          <w:szCs w:val="19"/>
           <w:lang w:eastAsia="es-MX"/>
         </w:rPr>
-        <w:t>PagosFisicos</w:t>
+        <w:t>PagosVirtuales</w:t>
       </w:r>
       <w:r>
         <w:rPr>
           <w:rFonts w:ascii="Consolas" w:hAnsi="Consolas" w:cs="Consolas"/>
           <w:color w:val="000000"/>
-          <w:sz w:val="20"/>
-          <w:szCs w:val="20"/>
+          <w:sz w:val="19"/>
+          <w:szCs w:val="19"/>
           <w:lang w:eastAsia="es-MX"/>
         </w:rPr>
         <w:t>"</w:t>
@@ -11407,8 +11397,8 @@
         <w:rPr>
           <w:rFonts w:ascii="Consolas" w:hAnsi="Consolas" w:cs="Consolas"/>
           <w:color w:val="0000FF"/>
-          <w:sz w:val="20"/>
-          <w:szCs w:val="20"/>
+          <w:sz w:val="19"/>
+          <w:szCs w:val="19"/>
           <w:lang w:eastAsia="es-MX"/>
         </w:rPr>
         <w:t xml:space="preserve"> </w:t>
@@ -11417,8 +11407,8 @@
         <w:rPr>
           <w:rFonts w:ascii="Consolas" w:hAnsi="Consolas" w:cs="Consolas"/>
           <w:color w:val="FF0000"/>
-          <w:sz w:val="20"/>
-          <w:szCs w:val="20"/>
+          <w:sz w:val="19"/>
+          <w:szCs w:val="19"/>
           <w:lang w:eastAsia="es-MX"/>
         </w:rPr>
         <w:t>value</w:t>
@@ -11427,8 +11417,8 @@
         <w:rPr>
           <w:rFonts w:ascii="Consolas" w:hAnsi="Consolas" w:cs="Consolas"/>
           <w:color w:val="0000FF"/>
-          <w:sz w:val="20"/>
-          <w:szCs w:val="20"/>
+          <w:sz w:val="19"/>
+          <w:szCs w:val="19"/>
           <w:lang w:eastAsia="es-MX"/>
         </w:rPr>
         <w:t>=</w:t>
@@ -11437,8 +11427,8 @@
         <w:rPr>
           <w:rFonts w:ascii="Consolas" w:hAnsi="Consolas" w:cs="Consolas"/>
           <w:color w:val="000000"/>
-          <w:sz w:val="20"/>
-          <w:szCs w:val="20"/>
+          <w:sz w:val="19"/>
+          <w:szCs w:val="19"/>
           <w:lang w:eastAsia="es-MX"/>
         </w:rPr>
         <w:t>"</w:t>
@@ -11447,18 +11437,18 @@
         <w:rPr>
           <w:rFonts w:ascii="Consolas" w:hAnsi="Consolas" w:cs="Consolas"/>
           <w:color w:val="0000FF"/>
-          <w:sz w:val="20"/>
-          <w:szCs w:val="20"/>
+          <w:sz w:val="19"/>
+          <w:szCs w:val="19"/>
           <w:lang w:eastAsia="es-MX"/>
         </w:rPr>
-        <w:t>true</w:t>
+        <w:t>false</w:t>
       </w:r>
       <w:r>
         <w:rPr>
           <w:rFonts w:ascii="Consolas" w:hAnsi="Consolas" w:cs="Consolas"/>
           <w:color w:val="000000"/>
-          <w:sz w:val="20"/>
-          <w:szCs w:val="20"/>
+          <w:sz w:val="19"/>
+          <w:szCs w:val="19"/>
           <w:lang w:eastAsia="es-MX"/>
         </w:rPr>
         <w:t>"</w:t>
@@ -11467,8 +11457,8 @@
         <w:rPr>
           <w:rFonts w:ascii="Consolas" w:hAnsi="Consolas" w:cs="Consolas"/>
           <w:color w:val="0000FF"/>
-          <w:sz w:val="20"/>
-          <w:szCs w:val="20"/>
+          <w:sz w:val="19"/>
+          <w:szCs w:val="19"/>
           <w:lang w:eastAsia="es-MX"/>
         </w:rPr>
         <w:t>/&gt;</w:t>
@@ -11482,8 +11472,8 @@
         <w:rPr>
           <w:rFonts w:ascii="Consolas" w:hAnsi="Consolas" w:cs="Consolas"/>
           <w:color w:val="000000"/>
-          <w:sz w:val="20"/>
-          <w:szCs w:val="20"/>
+          <w:sz w:val="19"/>
+          <w:szCs w:val="19"/>
           <w:lang w:eastAsia="es-MX"/>
         </w:rPr>
       </w:pPr>
@@ -11491,8 +11481,8 @@
         <w:rPr>
           <w:rFonts w:ascii="Consolas" w:hAnsi="Consolas" w:cs="Consolas"/>
           <w:color w:val="0000FF"/>
-          <w:sz w:val="20"/>
-          <w:szCs w:val="20"/>
+          <w:sz w:val="19"/>
+          <w:szCs w:val="19"/>
           <w:lang w:eastAsia="es-MX"/>
         </w:rPr>
         <w:t>&lt;</w:t>
@@ -11501,8 +11491,8 @@
         <w:rPr>
           <w:rFonts w:ascii="Consolas" w:hAnsi="Consolas" w:cs="Consolas"/>
           <w:color w:val="A31515"/>
-          <w:sz w:val="20"/>
-          <w:szCs w:val="20"/>
+          <w:sz w:val="19"/>
+          <w:szCs w:val="19"/>
           <w:lang w:eastAsia="es-MX"/>
         </w:rPr>
         <w:t>add</w:t>
@@ -11511,8 +11501,8 @@
         <w:rPr>
           <w:rFonts w:ascii="Consolas" w:hAnsi="Consolas" w:cs="Consolas"/>
           <w:color w:val="0000FF"/>
-          <w:sz w:val="20"/>
-          <w:szCs w:val="20"/>
+          <w:sz w:val="19"/>
+          <w:szCs w:val="19"/>
           <w:lang w:eastAsia="es-MX"/>
         </w:rPr>
         <w:t xml:space="preserve"> </w:t>
@@ -11521,8 +11511,8 @@
         <w:rPr>
           <w:rFonts w:ascii="Consolas" w:hAnsi="Consolas" w:cs="Consolas"/>
           <w:color w:val="FF0000"/>
-          <w:sz w:val="20"/>
-          <w:szCs w:val="20"/>
+          <w:sz w:val="19"/>
+          <w:szCs w:val="19"/>
           <w:lang w:eastAsia="es-MX"/>
         </w:rPr>
         <w:t>key</w:t>
@@ -11531,8 +11521,8 @@
         <w:rPr>
           <w:rFonts w:ascii="Consolas" w:hAnsi="Consolas" w:cs="Consolas"/>
           <w:color w:val="0000FF"/>
-          <w:sz w:val="20"/>
-          <w:szCs w:val="20"/>
+          <w:sz w:val="19"/>
+          <w:szCs w:val="19"/>
           <w:lang w:eastAsia="es-MX"/>
         </w:rPr>
         <w:t xml:space="preserve"> =</w:t>
@@ -11541,8 +11531,8 @@
         <w:rPr>
           <w:rFonts w:ascii="Consolas" w:hAnsi="Consolas" w:cs="Consolas"/>
           <w:color w:val="000000"/>
-          <w:sz w:val="20"/>
-          <w:szCs w:val="20"/>
+          <w:sz w:val="19"/>
+          <w:szCs w:val="19"/>
           <w:lang w:eastAsia="es-MX"/>
         </w:rPr>
         <w:t>"</w:t>
@@ -11551,18 +11541,18 @@
         <w:rPr>
           <w:rFonts w:ascii="Consolas" w:hAnsi="Consolas" w:cs="Consolas"/>
           <w:color w:val="0000FF"/>
-          <w:sz w:val="20"/>
-          <w:szCs w:val="20"/>
+          <w:sz w:val="19"/>
+          <w:szCs w:val="19"/>
           <w:lang w:eastAsia="es-MX"/>
         </w:rPr>
-        <w:t>PagosVirtuales</w:t>
+        <w:t>GeneraRFCCumplido</w:t>
       </w:r>
       <w:r>
         <w:rPr>
           <w:rFonts w:ascii="Consolas" w:hAnsi="Consolas" w:cs="Consolas"/>
           <w:color w:val="000000"/>
-          <w:sz w:val="20"/>
-          <w:szCs w:val="20"/>
+          <w:sz w:val="19"/>
+          <w:szCs w:val="19"/>
           <w:lang w:eastAsia="es-MX"/>
         </w:rPr>
         <w:t>"</w:t>
@@ -11571,8 +11561,8 @@
         <w:rPr>
           <w:rFonts w:ascii="Consolas" w:hAnsi="Consolas" w:cs="Consolas"/>
           <w:color w:val="0000FF"/>
-          <w:sz w:val="20"/>
-          <w:szCs w:val="20"/>
+          <w:sz w:val="19"/>
+          <w:szCs w:val="19"/>
           <w:lang w:eastAsia="es-MX"/>
         </w:rPr>
         <w:t xml:space="preserve"> </w:t>
@@ -11581,8 +11571,8 @@
         <w:rPr>
           <w:rFonts w:ascii="Consolas" w:hAnsi="Consolas" w:cs="Consolas"/>
           <w:color w:val="FF0000"/>
-          <w:sz w:val="20"/>
-          <w:szCs w:val="20"/>
+          <w:sz w:val="19"/>
+          <w:szCs w:val="19"/>
           <w:lang w:eastAsia="es-MX"/>
         </w:rPr>
         <w:t>value</w:t>
@@ -11591,8 +11581,8 @@
         <w:rPr>
           <w:rFonts w:ascii="Consolas" w:hAnsi="Consolas" w:cs="Consolas"/>
           <w:color w:val="0000FF"/>
-          <w:sz w:val="20"/>
-          <w:szCs w:val="20"/>
+          <w:sz w:val="19"/>
+          <w:szCs w:val="19"/>
           <w:lang w:eastAsia="es-MX"/>
         </w:rPr>
         <w:t>=</w:t>
@@ -11601,8 +11591,8 @@
         <w:rPr>
           <w:rFonts w:ascii="Consolas" w:hAnsi="Consolas" w:cs="Consolas"/>
           <w:color w:val="000000"/>
-          <w:sz w:val="20"/>
-          <w:szCs w:val="20"/>
+          <w:sz w:val="19"/>
+          <w:szCs w:val="19"/>
           <w:lang w:eastAsia="es-MX"/>
         </w:rPr>
         <w:t>"</w:t>
@@ -11611,8 +11601,8 @@
         <w:rPr>
           <w:rFonts w:ascii="Consolas" w:hAnsi="Consolas" w:cs="Consolas"/>
           <w:color w:val="0000FF"/>
-          <w:sz w:val="20"/>
-          <w:szCs w:val="20"/>
+          <w:sz w:val="19"/>
+          <w:szCs w:val="19"/>
           <w:lang w:eastAsia="es-MX"/>
         </w:rPr>
         <w:t>false</w:t>
@@ -11621,8 +11611,8 @@
         <w:rPr>
           <w:rFonts w:ascii="Consolas" w:hAnsi="Consolas" w:cs="Consolas"/>
           <w:color w:val="000000"/>
-          <w:sz w:val="20"/>
-          <w:szCs w:val="20"/>
+          <w:sz w:val="19"/>
+          <w:szCs w:val="19"/>
           <w:lang w:eastAsia="es-MX"/>
         </w:rPr>
         <w:t>"</w:t>
@@ -11631,8 +11621,8 @@
         <w:rPr>
           <w:rFonts w:ascii="Consolas" w:hAnsi="Consolas" w:cs="Consolas"/>
           <w:color w:val="0000FF"/>
-          <w:sz w:val="20"/>
-          <w:szCs w:val="20"/>
+          <w:sz w:val="19"/>
+          <w:szCs w:val="19"/>
           <w:lang w:eastAsia="es-MX"/>
         </w:rPr>
         <w:t>/&gt;</w:t>
@@ -11646,8 +11636,8 @@
         <w:rPr>
           <w:rFonts w:ascii="Consolas" w:hAnsi="Consolas" w:cs="Consolas"/>
           <w:color w:val="000000"/>
-          <w:sz w:val="20"/>
-          <w:szCs w:val="20"/>
+          <w:sz w:val="19"/>
+          <w:szCs w:val="19"/>
           <w:lang w:eastAsia="es-MX"/>
         </w:rPr>
       </w:pPr>
@@ -11655,8 +11645,8 @@
         <w:rPr>
           <w:rFonts w:ascii="Consolas" w:hAnsi="Consolas" w:cs="Consolas"/>
           <w:color w:val="0000FF"/>
-          <w:sz w:val="20"/>
-          <w:szCs w:val="20"/>
+          <w:sz w:val="19"/>
+          <w:szCs w:val="19"/>
           <w:lang w:eastAsia="es-MX"/>
         </w:rPr>
         <w:t>&lt;</w:t>
@@ -11665,8 +11655,8 @@
         <w:rPr>
           <w:rFonts w:ascii="Consolas" w:hAnsi="Consolas" w:cs="Consolas"/>
           <w:color w:val="A31515"/>
-          <w:sz w:val="20"/>
-          <w:szCs w:val="20"/>
+          <w:sz w:val="19"/>
+          <w:szCs w:val="19"/>
           <w:lang w:eastAsia="es-MX"/>
         </w:rPr>
         <w:t>add</w:t>
@@ -11675,8 +11665,8 @@
         <w:rPr>
           <w:rFonts w:ascii="Consolas" w:hAnsi="Consolas" w:cs="Consolas"/>
           <w:color w:val="0000FF"/>
-          <w:sz w:val="20"/>
-          <w:szCs w:val="20"/>
+          <w:sz w:val="19"/>
+          <w:szCs w:val="19"/>
           <w:lang w:eastAsia="es-MX"/>
         </w:rPr>
         <w:t xml:space="preserve"> </w:t>
@@ -11685,8 +11675,8 @@
         <w:rPr>
           <w:rFonts w:ascii="Consolas" w:hAnsi="Consolas" w:cs="Consolas"/>
           <w:color w:val="FF0000"/>
-          <w:sz w:val="20"/>
-          <w:szCs w:val="20"/>
+          <w:sz w:val="19"/>
+          <w:szCs w:val="19"/>
           <w:lang w:eastAsia="es-MX"/>
         </w:rPr>
         <w:t>key</w:t>
@@ -11695,18 +11685,18 @@
         <w:rPr>
           <w:rFonts w:ascii="Consolas" w:hAnsi="Consolas" w:cs="Consolas"/>
           <w:color w:val="0000FF"/>
-          <w:sz w:val="20"/>
-          <w:szCs w:val="20"/>
+          <w:sz w:val="19"/>
+          <w:szCs w:val="19"/>
           <w:lang w:eastAsia="es-MX"/>
         </w:rPr>
-        <w:t xml:space="preserve"> =</w:t>
+        <w:t>=</w:t>
       </w:r>
       <w:r>
         <w:rPr>
           <w:rFonts w:ascii="Consolas" w:hAnsi="Consolas" w:cs="Consolas"/>
           <w:color w:val="000000"/>
-          <w:sz w:val="20"/>
-          <w:szCs w:val="20"/>
+          <w:sz w:val="19"/>
+          <w:szCs w:val="19"/>
           <w:lang w:eastAsia="es-MX"/>
         </w:rPr>
         <w:t>"</w:t>
@@ -11715,18 +11705,18 @@
         <w:rPr>
           <w:rFonts w:ascii="Consolas" w:hAnsi="Consolas" w:cs="Consolas"/>
           <w:color w:val="0000FF"/>
-          <w:sz w:val="20"/>
-          <w:szCs w:val="20"/>
+          <w:sz w:val="19"/>
+          <w:szCs w:val="19"/>
           <w:lang w:eastAsia="es-MX"/>
         </w:rPr>
-        <w:t>GeneraRFCCumplido</w:t>
+        <w:t>NomBaseZIPSIAT</w:t>
       </w:r>
       <w:r>
         <w:rPr>
           <w:rFonts w:ascii="Consolas" w:hAnsi="Consolas" w:cs="Consolas"/>
           <w:color w:val="000000"/>
-          <w:sz w:val="20"/>
-          <w:szCs w:val="20"/>
+          <w:sz w:val="19"/>
+          <w:szCs w:val="19"/>
           <w:lang w:eastAsia="es-MX"/>
         </w:rPr>
         <w:t>"</w:t>
@@ -11735,8 +11725,8 @@
         <w:rPr>
           <w:rFonts w:ascii="Consolas" w:hAnsi="Consolas" w:cs="Consolas"/>
           <w:color w:val="0000FF"/>
-          <w:sz w:val="20"/>
-          <w:szCs w:val="20"/>
+          <w:sz w:val="19"/>
+          <w:szCs w:val="19"/>
           <w:lang w:eastAsia="es-MX"/>
         </w:rPr>
         <w:t xml:space="preserve"> </w:t>
@@ -11745,8 +11735,8 @@
         <w:rPr>
           <w:rFonts w:ascii="Consolas" w:hAnsi="Consolas" w:cs="Consolas"/>
           <w:color w:val="FF0000"/>
-          <w:sz w:val="20"/>
-          <w:szCs w:val="20"/>
+          <w:sz w:val="19"/>
+          <w:szCs w:val="19"/>
           <w:lang w:eastAsia="es-MX"/>
         </w:rPr>
         <w:t>value</w:t>
@@ -11755,8 +11745,8 @@
         <w:rPr>
           <w:rFonts w:ascii="Consolas" w:hAnsi="Consolas" w:cs="Consolas"/>
           <w:color w:val="0000FF"/>
-          <w:sz w:val="20"/>
-          <w:szCs w:val="20"/>
+          <w:sz w:val="19"/>
+          <w:szCs w:val="19"/>
           <w:lang w:eastAsia="es-MX"/>
         </w:rPr>
         <w:t>=</w:t>
@@ -11765,8 +11755,8 @@
         <w:rPr>
           <w:rFonts w:ascii="Consolas" w:hAnsi="Consolas" w:cs="Consolas"/>
           <w:color w:val="000000"/>
-          <w:sz w:val="20"/>
-          <w:szCs w:val="20"/>
+          <w:sz w:val="19"/>
+          <w:szCs w:val="19"/>
           <w:lang w:eastAsia="es-MX"/>
         </w:rPr>
         <w:t>"</w:t>
@@ -11775,18 +11765,18 @@
         <w:rPr>
           <w:rFonts w:ascii="Consolas" w:hAnsi="Consolas" w:cs="Consolas"/>
           <w:color w:val="0000FF"/>
-          <w:sz w:val="20"/>
-          <w:szCs w:val="20"/>
+          <w:sz w:val="19"/>
+          <w:szCs w:val="19"/>
           <w:lang w:eastAsia="es-MX"/>
         </w:rPr>
-        <w:t>false</w:t>
+        <w:t>MATCBZF</w:t>
       </w:r>
       <w:r>
         <w:rPr>
           <w:rFonts w:ascii="Consolas" w:hAnsi="Consolas" w:cs="Consolas"/>
           <w:color w:val="000000"/>
-          <w:sz w:val="20"/>
-          <w:szCs w:val="20"/>
+          <w:sz w:val="19"/>
+          <w:szCs w:val="19"/>
           <w:lang w:eastAsia="es-MX"/>
         </w:rPr>
         <w:t>"</w:t>
@@ -11795,11 +11785,11 @@
         <w:rPr>
           <w:rFonts w:ascii="Consolas" w:hAnsi="Consolas" w:cs="Consolas"/>
           <w:color w:val="0000FF"/>
-          <w:sz w:val="20"/>
-          <w:szCs w:val="20"/>
+          <w:sz w:val="19"/>
+          <w:szCs w:val="19"/>
           <w:lang w:eastAsia="es-MX"/>
         </w:rPr>
-        <w:t>/&gt;</w:t>
+        <w:t xml:space="preserve"> /&gt;</w:t>
       </w:r>
     </w:p>
     <w:p>
@@ -11810,8 +11800,8 @@
         <w:rPr>
           <w:rFonts w:ascii="Consolas" w:hAnsi="Consolas" w:cs="Consolas"/>
           <w:color w:val="000000"/>
-          <w:sz w:val="20"/>
-          <w:szCs w:val="20"/>
+          <w:sz w:val="19"/>
+          <w:szCs w:val="19"/>
           <w:lang w:eastAsia="es-MX"/>
         </w:rPr>
       </w:pPr>
@@ -11819,8 +11809,8 @@
         <w:rPr>
           <w:rFonts w:ascii="Consolas" w:hAnsi="Consolas" w:cs="Consolas"/>
           <w:color w:val="0000FF"/>
-          <w:sz w:val="20"/>
-          <w:szCs w:val="20"/>
+          <w:sz w:val="19"/>
+          <w:szCs w:val="19"/>
           <w:lang w:eastAsia="es-MX"/>
         </w:rPr>
         <w:t>&lt;</w:t>
@@ -11829,8 +11819,8 @@
         <w:rPr>
           <w:rFonts w:ascii="Consolas" w:hAnsi="Consolas" w:cs="Consolas"/>
           <w:color w:val="A31515"/>
-          <w:sz w:val="20"/>
-          <w:szCs w:val="20"/>
+          <w:sz w:val="19"/>
+          <w:szCs w:val="19"/>
           <w:lang w:eastAsia="es-MX"/>
         </w:rPr>
         <w:t>add</w:t>
@@ -11839,8 +11829,8 @@
         <w:rPr>
           <w:rFonts w:ascii="Consolas" w:hAnsi="Consolas" w:cs="Consolas"/>
           <w:color w:val="0000FF"/>
-          <w:sz w:val="20"/>
-          <w:szCs w:val="20"/>
+          <w:sz w:val="19"/>
+          <w:szCs w:val="19"/>
           <w:lang w:eastAsia="es-MX"/>
         </w:rPr>
         <w:t xml:space="preserve"> </w:t>
@@ -11849,8 +11839,8 @@
         <w:rPr>
           <w:rFonts w:ascii="Consolas" w:hAnsi="Consolas" w:cs="Consolas"/>
           <w:color w:val="FF0000"/>
-          <w:sz w:val="20"/>
-          <w:szCs w:val="20"/>
+          <w:sz w:val="19"/>
+          <w:szCs w:val="19"/>
           <w:lang w:eastAsia="es-MX"/>
         </w:rPr>
         <w:t>key</w:t>
@@ -11859,18 +11849,18 @@
         <w:rPr>
           <w:rFonts w:ascii="Consolas" w:hAnsi="Consolas" w:cs="Consolas"/>
           <w:color w:val="0000FF"/>
-          <w:sz w:val="20"/>
-          <w:szCs w:val="20"/>
+          <w:sz w:val="19"/>
+          <w:szCs w:val="19"/>
           <w:lang w:eastAsia="es-MX"/>
         </w:rPr>
-        <w:t>=</w:t>
+        <w:t xml:space="preserve"> =</w:t>
       </w:r>
       <w:r>
         <w:rPr>
           <w:rFonts w:ascii="Consolas" w:hAnsi="Consolas" w:cs="Consolas"/>
           <w:color w:val="000000"/>
-          <w:sz w:val="20"/>
-          <w:szCs w:val="20"/>
+          <w:sz w:val="19"/>
+          <w:szCs w:val="19"/>
           <w:lang w:eastAsia="es-MX"/>
         </w:rPr>
         <w:t>"</w:t>
@@ -11879,18 +11869,18 @@
         <w:rPr>
           <w:rFonts w:ascii="Consolas" w:hAnsi="Consolas" w:cs="Consolas"/>
           <w:color w:val="0000FF"/>
-          <w:sz w:val="20"/>
-          <w:szCs w:val="20"/>
+          <w:sz w:val="19"/>
+          <w:szCs w:val="19"/>
           <w:lang w:eastAsia="es-MX"/>
         </w:rPr>
-        <w:t>NomBaseZIPSIAT</w:t>
+        <w:t>GeneraZip</w:t>
       </w:r>
       <w:r>
         <w:rPr>
           <w:rFonts w:ascii="Consolas" w:hAnsi="Consolas" w:cs="Consolas"/>
           <w:color w:val="000000"/>
-          <w:sz w:val="20"/>
-          <w:szCs w:val="20"/>
+          <w:sz w:val="19"/>
+          <w:szCs w:val="19"/>
           <w:lang w:eastAsia="es-MX"/>
         </w:rPr>
         <w:t>"</w:t>
@@ -11899,8 +11889,8 @@
         <w:rPr>
           <w:rFonts w:ascii="Consolas" w:hAnsi="Consolas" w:cs="Consolas"/>
           <w:color w:val="0000FF"/>
-          <w:sz w:val="20"/>
-          <w:szCs w:val="20"/>
+          <w:sz w:val="19"/>
+          <w:szCs w:val="19"/>
           <w:lang w:eastAsia="es-MX"/>
         </w:rPr>
         <w:t xml:space="preserve"> </w:t>
@@ -11909,8 +11899,8 @@
         <w:rPr>
           <w:rFonts w:ascii="Consolas" w:hAnsi="Consolas" w:cs="Consolas"/>
           <w:color w:val="FF0000"/>
-          <w:sz w:val="20"/>
-          <w:szCs w:val="20"/>
+          <w:sz w:val="19"/>
+          <w:szCs w:val="19"/>
           <w:lang w:eastAsia="es-MX"/>
         </w:rPr>
         <w:t>value</w:t>
@@ -11919,8 +11909,8 @@
         <w:rPr>
           <w:rFonts w:ascii="Consolas" w:hAnsi="Consolas" w:cs="Consolas"/>
           <w:color w:val="0000FF"/>
-          <w:sz w:val="20"/>
-          <w:szCs w:val="20"/>
+          <w:sz w:val="19"/>
+          <w:szCs w:val="19"/>
           <w:lang w:eastAsia="es-MX"/>
         </w:rPr>
         <w:t>=</w:t>
@@ -11929,8 +11919,8 @@
         <w:rPr>
           <w:rFonts w:ascii="Consolas" w:hAnsi="Consolas" w:cs="Consolas"/>
           <w:color w:val="000000"/>
-          <w:sz w:val="20"/>
-          <w:szCs w:val="20"/>
+          <w:sz w:val="19"/>
+          <w:szCs w:val="19"/>
           <w:lang w:eastAsia="es-MX"/>
         </w:rPr>
         <w:t>"</w:t>
@@ -11939,18 +11929,18 @@
         <w:rPr>
           <w:rFonts w:ascii="Consolas" w:hAnsi="Consolas" w:cs="Consolas"/>
           <w:color w:val="0000FF"/>
-          <w:sz w:val="20"/>
-          <w:szCs w:val="20"/>
+          <w:sz w:val="19"/>
+          <w:szCs w:val="19"/>
           <w:lang w:eastAsia="es-MX"/>
         </w:rPr>
-        <w:t>MATCBZF</w:t>
+        <w:t>true</w:t>
       </w:r>
       <w:r>
         <w:rPr>
           <w:rFonts w:ascii="Consolas" w:hAnsi="Consolas" w:cs="Consolas"/>
           <w:color w:val="000000"/>
-          <w:sz w:val="20"/>
-          <w:szCs w:val="20"/>
+          <w:sz w:val="19"/>
+          <w:szCs w:val="19"/>
           <w:lang w:eastAsia="es-MX"/>
         </w:rPr>
         <w:t>"</w:t>
@@ -11959,11 +11949,11 @@
         <w:rPr>
           <w:rFonts w:ascii="Consolas" w:hAnsi="Consolas" w:cs="Consolas"/>
           <w:color w:val="0000FF"/>
-          <w:sz w:val="20"/>
-          <w:szCs w:val="20"/>
+          <w:sz w:val="19"/>
+          <w:szCs w:val="19"/>
           <w:lang w:eastAsia="es-MX"/>
         </w:rPr>
-        <w:t xml:space="preserve"> /&gt;</w:t>
+        <w:t>/&gt;</w:t>
       </w:r>
     </w:p>
     <w:p>
@@ -11974,8 +11964,8 @@
         <w:rPr>
           <w:rFonts w:ascii="Consolas" w:hAnsi="Consolas" w:cs="Consolas"/>
           <w:color w:val="000000"/>
-          <w:sz w:val="20"/>
-          <w:szCs w:val="20"/>
+          <w:sz w:val="19"/>
+          <w:szCs w:val="19"/>
           <w:lang w:eastAsia="es-MX"/>
         </w:rPr>
       </w:pPr>
@@ -11983,8 +11973,8 @@
         <w:rPr>
           <w:rFonts w:ascii="Consolas" w:hAnsi="Consolas" w:cs="Consolas"/>
           <w:color w:val="0000FF"/>
-          <w:sz w:val="20"/>
-          <w:szCs w:val="20"/>
+          <w:sz w:val="19"/>
+          <w:szCs w:val="19"/>
           <w:lang w:eastAsia="es-MX"/>
         </w:rPr>
         <w:t>&lt;</w:t>
@@ -11993,8 +11983,8 @@
         <w:rPr>
           <w:rFonts w:ascii="Consolas" w:hAnsi="Consolas" w:cs="Consolas"/>
           <w:color w:val="A31515"/>
-          <w:sz w:val="20"/>
-          <w:szCs w:val="20"/>
+          <w:sz w:val="19"/>
+          <w:szCs w:val="19"/>
           <w:lang w:eastAsia="es-MX"/>
         </w:rPr>
         <w:t>add</w:t>
@@ -12003,8 +11993,8 @@
         <w:rPr>
           <w:rFonts w:ascii="Consolas" w:hAnsi="Consolas" w:cs="Consolas"/>
           <w:color w:val="0000FF"/>
-          <w:sz w:val="20"/>
-          <w:szCs w:val="20"/>
+          <w:sz w:val="19"/>
+          <w:szCs w:val="19"/>
           <w:lang w:eastAsia="es-MX"/>
         </w:rPr>
         <w:t xml:space="preserve"> </w:t>
@@ -12013,8 +12003,8 @@
         <w:rPr>
           <w:rFonts w:ascii="Consolas" w:hAnsi="Consolas" w:cs="Consolas"/>
           <w:color w:val="FF0000"/>
-          <w:sz w:val="20"/>
-          <w:szCs w:val="20"/>
+          <w:sz w:val="19"/>
+          <w:szCs w:val="19"/>
           <w:lang w:eastAsia="es-MX"/>
         </w:rPr>
         <w:t>key</w:t>
@@ -12023,8 +12013,8 @@
         <w:rPr>
           <w:rFonts w:ascii="Consolas" w:hAnsi="Consolas" w:cs="Consolas"/>
           <w:color w:val="0000FF"/>
-          <w:sz w:val="20"/>
-          <w:szCs w:val="20"/>
+          <w:sz w:val="19"/>
+          <w:szCs w:val="19"/>
           <w:lang w:eastAsia="es-MX"/>
         </w:rPr>
         <w:t xml:space="preserve"> =</w:t>
@@ -12033,8 +12023,8 @@
         <w:rPr>
           <w:rFonts w:ascii="Consolas" w:hAnsi="Consolas" w:cs="Consolas"/>
           <w:color w:val="000000"/>
-          <w:sz w:val="20"/>
-          <w:szCs w:val="20"/>
+          <w:sz w:val="19"/>
+          <w:szCs w:val="19"/>
           <w:lang w:eastAsia="es-MX"/>
         </w:rPr>
         <w:t>"</w:t>
@@ -12043,18 +12033,18 @@
         <w:rPr>
           <w:rFonts w:ascii="Consolas" w:hAnsi="Consolas" w:cs="Consolas"/>
           <w:color w:val="0000FF"/>
-          <w:sz w:val="20"/>
-          <w:szCs w:val="20"/>
+          <w:sz w:val="19"/>
+          <w:szCs w:val="19"/>
           <w:lang w:eastAsia="es-MX"/>
         </w:rPr>
-        <w:t>GeneraZip</w:t>
+        <w:t>XMLxZIP</w:t>
       </w:r>
       <w:r>
         <w:rPr>
           <w:rFonts w:ascii="Consolas" w:hAnsi="Consolas" w:cs="Consolas"/>
           <w:color w:val="000000"/>
-          <w:sz w:val="20"/>
-          <w:szCs w:val="20"/>
+          <w:sz w:val="19"/>
+          <w:szCs w:val="19"/>
           <w:lang w:eastAsia="es-MX"/>
         </w:rPr>
         <w:t>"</w:t>
@@ -12063,8 +12053,8 @@
         <w:rPr>
           <w:rFonts w:ascii="Consolas" w:hAnsi="Consolas" w:cs="Consolas"/>
           <w:color w:val="0000FF"/>
-          <w:sz w:val="20"/>
-          <w:szCs w:val="20"/>
+          <w:sz w:val="19"/>
+          <w:szCs w:val="19"/>
           <w:lang w:eastAsia="es-MX"/>
         </w:rPr>
         <w:t xml:space="preserve"> </w:t>
@@ -12073,8 +12063,8 @@
         <w:rPr>
           <w:rFonts w:ascii="Consolas" w:hAnsi="Consolas" w:cs="Consolas"/>
           <w:color w:val="FF0000"/>
-          <w:sz w:val="20"/>
-          <w:szCs w:val="20"/>
+          <w:sz w:val="19"/>
+          <w:szCs w:val="19"/>
           <w:lang w:eastAsia="es-MX"/>
         </w:rPr>
         <w:t>value</w:t>
@@ -12083,8 +12073,8 @@
         <w:rPr>
           <w:rFonts w:ascii="Consolas" w:hAnsi="Consolas" w:cs="Consolas"/>
           <w:color w:val="0000FF"/>
-          <w:sz w:val="20"/>
-          <w:szCs w:val="20"/>
+          <w:sz w:val="19"/>
+          <w:szCs w:val="19"/>
           <w:lang w:eastAsia="es-MX"/>
         </w:rPr>
         <w:t>=</w:t>
@@ -12093,8 +12083,8 @@
         <w:rPr>
           <w:rFonts w:ascii="Consolas" w:hAnsi="Consolas" w:cs="Consolas"/>
           <w:color w:val="000000"/>
-          <w:sz w:val="20"/>
-          <w:szCs w:val="20"/>
+          <w:sz w:val="19"/>
+          <w:szCs w:val="19"/>
           <w:lang w:eastAsia="es-MX"/>
         </w:rPr>
         <w:t>"</w:t>
@@ -12103,18 +12093,38 @@
         <w:rPr>
           <w:rFonts w:ascii="Consolas" w:hAnsi="Consolas" w:cs="Consolas"/>
           <w:color w:val="0000FF"/>
-          <w:sz w:val="20"/>
-          <w:szCs w:val="20"/>
+          <w:sz w:val="19"/>
+          <w:szCs w:val="19"/>
           <w:lang w:eastAsia="es-MX"/>
         </w:rPr>
-        <w:t>true</w:t>
+        <w:t>50</w:t>
+      </w:r>
+      <w:r>
+        <w:rPr>
+          <w:rFonts w:ascii="Consolas" w:hAnsi="Consolas" w:cs="Consolas"/>
+          <w:color w:val="0000FF"/>
+          <w:sz w:val="19"/>
+          <w:szCs w:val="19"/>
+          <w:lang w:eastAsia="es-MX"/>
+        </w:rPr>
+        <w:t>0</w:t>
+      </w:r>
+      <w:r>
+        <w:rPr>
+          <w:rFonts w:ascii="Consolas" w:hAnsi="Consolas" w:cs="Consolas"/>
+          <w:color w:val="0000FF"/>
+          <w:sz w:val="19"/>
+          <w:szCs w:val="19"/>
+          <w:lang w:eastAsia="es-MX"/>
+        </w:rPr>
+        <w:t>0</w:t>
       </w:r>
       <w:r>
         <w:rPr>
           <w:rFonts w:ascii="Consolas" w:hAnsi="Consolas" w:cs="Consolas"/>
           <w:color w:val="000000"/>
-          <w:sz w:val="20"/>
-          <w:szCs w:val="20"/>
+          <w:sz w:val="19"/>
+          <w:szCs w:val="19"/>
           <w:lang w:eastAsia="es-MX"/>
         </w:rPr>
         <w:t>"</w:t>
@@ -12123,8 +12133,8 @@
         <w:rPr>
           <w:rFonts w:ascii="Consolas" w:hAnsi="Consolas" w:cs="Consolas"/>
           <w:color w:val="0000FF"/>
-          <w:sz w:val="20"/>
-          <w:szCs w:val="20"/>
+          <w:sz w:val="19"/>
+          <w:szCs w:val="19"/>
           <w:lang w:eastAsia="es-MX"/>
         </w:rPr>
         <w:t>/&gt;</w:t>
@@ -12137,9 +12147,9 @@
         <w:adjustRightInd w:val="0"/>
         <w:rPr>
           <w:rFonts w:ascii="Consolas" w:hAnsi="Consolas" w:cs="Consolas"/>
-          <w:color w:val="000000"/>
-          <w:sz w:val="20"/>
-          <w:szCs w:val="20"/>
+          <w:color w:val="0000FF"/>
+          <w:sz w:val="19"/>
+          <w:szCs w:val="19"/>
           <w:lang w:eastAsia="es-MX"/>
         </w:rPr>
       </w:pPr>
@@ -12147,8 +12157,8 @@
         <w:rPr>
           <w:rFonts w:ascii="Consolas" w:hAnsi="Consolas" w:cs="Consolas"/>
           <w:color w:val="0000FF"/>
-          <w:sz w:val="20"/>
-          <w:szCs w:val="20"/>
+          <w:sz w:val="19"/>
+          <w:szCs w:val="19"/>
           <w:lang w:eastAsia="es-MX"/>
         </w:rPr>
         <w:t>&lt;</w:t>
@@ -12157,8 +12167,8 @@
         <w:rPr>
           <w:rFonts w:ascii="Consolas" w:hAnsi="Consolas" w:cs="Consolas"/>
           <w:color w:val="A31515"/>
-          <w:sz w:val="20"/>
-          <w:szCs w:val="20"/>
+          <w:sz w:val="19"/>
+          <w:szCs w:val="19"/>
           <w:lang w:eastAsia="es-MX"/>
         </w:rPr>
         <w:t>add</w:t>
@@ -12167,8 +12177,8 @@
         <w:rPr>
           <w:rFonts w:ascii="Consolas" w:hAnsi="Consolas" w:cs="Consolas"/>
           <w:color w:val="0000FF"/>
-          <w:sz w:val="20"/>
-          <w:szCs w:val="20"/>
+          <w:sz w:val="19"/>
+          <w:szCs w:val="19"/>
           <w:lang w:eastAsia="es-MX"/>
         </w:rPr>
         <w:t xml:space="preserve"> </w:t>
@@ -12177,8 +12187,8 @@
         <w:rPr>
           <w:rFonts w:ascii="Consolas" w:hAnsi="Consolas" w:cs="Consolas"/>
           <w:color w:val="FF0000"/>
-          <w:sz w:val="20"/>
-          <w:szCs w:val="20"/>
+          <w:sz w:val="19"/>
+          <w:szCs w:val="19"/>
           <w:lang w:eastAsia="es-MX"/>
         </w:rPr>
         <w:t>key</w:t>
@@ -12187,18 +12197,18 @@
         <w:rPr>
           <w:rFonts w:ascii="Consolas" w:hAnsi="Consolas" w:cs="Consolas"/>
           <w:color w:val="0000FF"/>
-          <w:sz w:val="20"/>
-          <w:szCs w:val="20"/>
+          <w:sz w:val="19"/>
+          <w:szCs w:val="19"/>
           <w:lang w:eastAsia="es-MX"/>
         </w:rPr>
-        <w:t xml:space="preserve"> =</w:t>
+        <w:t>=</w:t>
       </w:r>
       <w:r>
         <w:rPr>
           <w:rFonts w:ascii="Consolas" w:hAnsi="Consolas" w:cs="Consolas"/>
           <w:color w:val="000000"/>
-          <w:sz w:val="20"/>
-          <w:szCs w:val="20"/>
+          <w:sz w:val="19"/>
+          <w:szCs w:val="19"/>
           <w:lang w:eastAsia="es-MX"/>
         </w:rPr>
         <w:t>"</w:t>
@@ -12207,18 +12217,18 @@
         <w:rPr>
           <w:rFonts w:ascii="Consolas" w:hAnsi="Consolas" w:cs="Consolas"/>
           <w:color w:val="0000FF"/>
-          <w:sz w:val="20"/>
-          <w:szCs w:val="20"/>
+          <w:sz w:val="19"/>
+          <w:szCs w:val="19"/>
           <w:lang w:eastAsia="es-MX"/>
         </w:rPr>
-        <w:t>XMLxZIP</w:t>
+        <w:t>RutaArchivosMATXML</w:t>
       </w:r>
       <w:r>
         <w:rPr>
           <w:rFonts w:ascii="Consolas" w:hAnsi="Consolas" w:cs="Consolas"/>
           <w:color w:val="000000"/>
-          <w:sz w:val="20"/>
-          <w:szCs w:val="20"/>
+          <w:sz w:val="19"/>
+          <w:szCs w:val="19"/>
           <w:lang w:eastAsia="es-MX"/>
         </w:rPr>
         <w:t>"</w:t>
@@ -12227,8 +12237,8 @@
         <w:rPr>
           <w:rFonts w:ascii="Consolas" w:hAnsi="Consolas" w:cs="Consolas"/>
           <w:color w:val="0000FF"/>
-          <w:sz w:val="20"/>
-          <w:szCs w:val="20"/>
+          <w:sz w:val="19"/>
+          <w:szCs w:val="19"/>
           <w:lang w:eastAsia="es-MX"/>
         </w:rPr>
         <w:t xml:space="preserve"> </w:t>
@@ -12237,8 +12247,8 @@
         <w:rPr>
           <w:rFonts w:ascii="Consolas" w:hAnsi="Consolas" w:cs="Consolas"/>
           <w:color w:val="FF0000"/>
-          <w:sz w:val="20"/>
-          <w:szCs w:val="20"/>
+          <w:sz w:val="19"/>
+          <w:szCs w:val="19"/>
           <w:lang w:eastAsia="es-MX"/>
         </w:rPr>
         <w:t>value</w:t>
@@ -12247,8 +12257,8 @@
         <w:rPr>
           <w:rFonts w:ascii="Consolas" w:hAnsi="Consolas" w:cs="Consolas"/>
           <w:color w:val="0000FF"/>
-          <w:sz w:val="20"/>
-          <w:szCs w:val="20"/>
+          <w:sz w:val="19"/>
+          <w:szCs w:val="19"/>
           <w:lang w:eastAsia="es-MX"/>
         </w:rPr>
         <w:t>=</w:t>
@@ -12257,8 +12267,8 @@
         <w:rPr>
           <w:rFonts w:ascii="Consolas" w:hAnsi="Consolas" w:cs="Consolas"/>
           <w:color w:val="000000"/>
-          <w:sz w:val="20"/>
-          <w:szCs w:val="20"/>
+          <w:sz w:val="19"/>
+          <w:szCs w:val="19"/>
           <w:lang w:eastAsia="es-MX"/>
         </w:rPr>
         <w:t>"</w:t>
@@ -12267,38 +12277,49 @@
         <w:rPr>
           <w:rFonts w:ascii="Consolas" w:hAnsi="Consolas" w:cs="Consolas"/>
           <w:color w:val="0000FF"/>
-          <w:sz w:val="20"/>
-          <w:szCs w:val="20"/>
+          <w:sz w:val="19"/>
+          <w:szCs w:val="19"/>
           <w:lang w:eastAsia="es-MX"/>
         </w:rPr>
-        <w:t>50</w:t>
+        <w:t>="\\</w:t>
       </w:r>
       <w:r>
         <w:rPr>
           <w:rFonts w:ascii="Consolas" w:hAnsi="Consolas" w:cs="Consolas"/>
           <w:color w:val="0000FF"/>
-          <w:sz w:val="20"/>
-          <w:szCs w:val="20"/>
+          <w:sz w:val="19"/>
+          <w:szCs w:val="19"/>
+          <w:highlight w:val="yellow"/>
           <w:lang w:eastAsia="es-MX"/>
         </w:rPr>
-        <w:t>0</w:t>
+        <w:t>TQIDCPROFSHI01</w:t>
       </w:r>
       <w:r>
         <w:rPr>
           <w:rFonts w:ascii="Consolas" w:hAnsi="Consolas" w:cs="Consolas"/>
           <w:color w:val="0000FF"/>
-          <w:sz w:val="20"/>
-          <w:szCs w:val="20"/>
+          <w:sz w:val="19"/>
+          <w:szCs w:val="19"/>
           <w:lang w:eastAsia="es-MX"/>
         </w:rPr>
-        <w:t>0</w:t>
+        <w:t>\CreditosFiscales\ArchivosParaSiat\\</w:t>
+      </w:r>
+      <w:r>
+        <w:rPr>
+          <w:rFonts w:ascii="Consolas" w:hAnsi="Consolas" w:cs="Consolas"/>
+          <w:color w:val="0000FF"/>
+          <w:sz w:val="19"/>
+          <w:szCs w:val="19"/>
+          <w:lang w:eastAsia="es-MX"/>
+        </w:rPr>
+        <w:t>Fisicos</w:t>
       </w:r>
       <w:r>
         <w:rPr>
           <w:rFonts w:ascii="Consolas" w:hAnsi="Consolas" w:cs="Consolas"/>
           <w:color w:val="000000"/>
-          <w:sz w:val="20"/>
-          <w:szCs w:val="20"/>
+          <w:sz w:val="19"/>
+          <w:szCs w:val="19"/>
           <w:lang w:eastAsia="es-MX"/>
         </w:rPr>
         <w:t>"</w:t>
@@ -12307,273 +12328,8 @@
         <w:rPr>
           <w:rFonts w:ascii="Consolas" w:hAnsi="Consolas" w:cs="Consolas"/>
           <w:color w:val="0000FF"/>
-          <w:sz w:val="20"/>
-          <w:szCs w:val="20"/>
-          <w:lang w:eastAsia="es-MX"/>
-        </w:rPr>
-        <w:t>/&gt;</w:t>
-      </w:r>
-    </w:p>
-    <w:p>
-      <w:pPr>
-        <w:autoSpaceDE w:val="0"/>
-        <w:autoSpaceDN w:val="0"/>
-        <w:adjustRightInd w:val="0"/>
-        <w:rPr>
-          <w:rFonts w:ascii="Consolas" w:hAnsi="Consolas" w:cs="Consolas"/>
-          <w:color w:val="0000FF"/>
-          <w:sz w:val="20"/>
-          <w:szCs w:val="20"/>
-          <w:lang w:eastAsia="es-MX"/>
-        </w:rPr>
-      </w:pPr>
-      <w:r>
-        <w:rPr>
-          <w:rFonts w:ascii="Consolas" w:hAnsi="Consolas" w:cs="Consolas"/>
-          <w:color w:val="0000FF"/>
-          <w:sz w:val="20"/>
-          <w:szCs w:val="20"/>
-          <w:lang w:eastAsia="es-MX"/>
-        </w:rPr>
-        <w:t>&lt;</w:t>
-      </w:r>
-      <w:r>
-        <w:rPr>
-          <w:rFonts w:ascii="Consolas" w:hAnsi="Consolas" w:cs="Consolas"/>
-          <w:color w:val="A31515"/>
-          <w:sz w:val="20"/>
-          <w:szCs w:val="20"/>
-          <w:lang w:eastAsia="es-MX"/>
-        </w:rPr>
-        <w:t>add</w:t>
-      </w:r>
-      <w:r>
-        <w:rPr>
-          <w:rFonts w:ascii="Consolas" w:hAnsi="Consolas" w:cs="Consolas"/>
-          <w:color w:val="0000FF"/>
-          <w:sz w:val="20"/>
-          <w:szCs w:val="20"/>
-          <w:lang w:eastAsia="es-MX"/>
-        </w:rPr>
-        <w:t xml:space="preserve"> </w:t>
-      </w:r>
-      <w:r>
-        <w:rPr>
-          <w:rFonts w:ascii="Consolas" w:hAnsi="Consolas" w:cs="Consolas"/>
-          <w:color w:val="FF0000"/>
-          <w:sz w:val="20"/>
-          <w:szCs w:val="20"/>
-          <w:lang w:eastAsia="es-MX"/>
-        </w:rPr>
-        <w:t>key</w:t>
-      </w:r>
-      <w:r>
-        <w:rPr>
-          <w:rFonts w:ascii="Consolas" w:hAnsi="Consolas" w:cs="Consolas"/>
-          <w:color w:val="0000FF"/>
-          <w:sz w:val="20"/>
-          <w:szCs w:val="20"/>
-          <w:lang w:eastAsia="es-MX"/>
-        </w:rPr>
-        <w:t>=</w:t>
-      </w:r>
-      <w:r>
-        <w:rPr>
-          <w:rFonts w:ascii="Consolas" w:hAnsi="Consolas" w:cs="Consolas"/>
-          <w:color w:val="000000"/>
-          <w:sz w:val="20"/>
-          <w:szCs w:val="20"/>
-          <w:lang w:eastAsia="es-MX"/>
-        </w:rPr>
-        <w:t>"</w:t>
-      </w:r>
-      <w:r>
-        <w:rPr>
-          <w:rFonts w:ascii="Consolas" w:hAnsi="Consolas" w:cs="Consolas"/>
-          <w:color w:val="0000FF"/>
-          <w:sz w:val="20"/>
-          <w:szCs w:val="20"/>
-          <w:lang w:eastAsia="es-MX"/>
-        </w:rPr>
-        <w:t>RutaArchivosMATXML</w:t>
-      </w:r>
-      <w:r>
-        <w:rPr>
-          <w:rFonts w:ascii="Consolas" w:hAnsi="Consolas" w:cs="Consolas"/>
-          <w:color w:val="000000"/>
-          <w:sz w:val="20"/>
-          <w:szCs w:val="20"/>
-          <w:lang w:eastAsia="es-MX"/>
-        </w:rPr>
-        <w:t>"</w:t>
-      </w:r>
-      <w:r>
-        <w:rPr>
-          <w:rFonts w:ascii="Consolas" w:hAnsi="Consolas" w:cs="Consolas"/>
-          <w:color w:val="0000FF"/>
-          <w:sz w:val="20"/>
-          <w:szCs w:val="20"/>
-          <w:lang w:eastAsia="es-MX"/>
-        </w:rPr>
-        <w:t xml:space="preserve"> </w:t>
-      </w:r>
-      <w:r>
-        <w:rPr>
-          <w:rFonts w:ascii="Consolas" w:hAnsi="Consolas" w:cs="Consolas"/>
-          <w:color w:val="FF0000"/>
-          <w:sz w:val="20"/>
-          <w:szCs w:val="20"/>
-          <w:lang w:eastAsia="es-MX"/>
-        </w:rPr>
-        <w:t>value</w:t>
-      </w:r>
-      <w:r>
-        <w:rPr>
-          <w:rFonts w:ascii="Consolas" w:hAnsi="Consolas" w:cs="Consolas"/>
-          <w:color w:val="0000FF"/>
-          <w:sz w:val="20"/>
-          <w:szCs w:val="20"/>
-          <w:lang w:eastAsia="es-MX"/>
-        </w:rPr>
-        <w:t>=</w:t>
-      </w:r>
-      <w:r>
-        <w:rPr>
-          <w:rFonts w:ascii="Consolas" w:hAnsi="Consolas" w:cs="Consolas"/>
-          <w:color w:val="000000"/>
-          <w:sz w:val="20"/>
-          <w:szCs w:val="20"/>
-          <w:lang w:eastAsia="es-MX"/>
-        </w:rPr>
-        <w:t>"</w:t>
-      </w:r>
-      <w:r>
-        <w:rPr>
-          <w:rFonts w:ascii="Consolas" w:hAnsi="Consolas" w:cs="Consolas"/>
-          <w:color w:val="0000FF"/>
-          <w:sz w:val="20"/>
-          <w:szCs w:val="20"/>
-          <w:lang w:eastAsia="es-MX"/>
-        </w:rPr>
-        <w:t>="\</w:t>
-      </w:r>
-      <w:r>
-        <w:rPr>
-          <w:rFonts w:ascii="Consolas" w:hAnsi="Consolas" w:cs="Consolas"/>
-          <w:color w:val="0000FF"/>
-          <w:sz w:val="20"/>
-          <w:szCs w:val="20"/>
-          <w:lang w:eastAsia="es-MX"/>
-        </w:rPr>
-        <w:t>\\</w:t>
-      </w:r>
-      <w:r>
-        <w:rPr>
-          <w:rFonts w:ascii="Consolas" w:hAnsi="Consolas" w:cs="Consolas"/>
-          <w:color w:val="0000FF"/>
-          <w:sz w:val="20"/>
-          <w:szCs w:val="20"/>
-          <w:lang w:eastAsia="es-MX"/>
-        </w:rPr>
-        <w:t>\</w:t>
-      </w:r>
-      <w:r>
-        <w:rPr>
-          <w:rFonts w:ascii="Consolas" w:hAnsi="Consolas" w:cs="Consolas"/>
-          <w:color w:val="0000FF"/>
-          <w:sz w:val="20"/>
-          <w:szCs w:val="20"/>
-          <w:highlight w:val="yellow"/>
-          <w:lang w:eastAsia="es-MX"/>
-        </w:rPr>
-        <w:t>TQIDCPROFSHI01</w:t>
-      </w:r>
-      <w:r>
-        <w:rPr>
-          <w:rFonts w:ascii="Consolas" w:hAnsi="Consolas" w:cs="Consolas"/>
-          <w:color w:val="0000FF"/>
-          <w:sz w:val="20"/>
-          <w:szCs w:val="20"/>
-          <w:lang w:eastAsia="es-MX"/>
-        </w:rPr>
-        <w:t>\</w:t>
-      </w:r>
-      <w:r>
-        <w:rPr>
-          <w:rFonts w:ascii="Consolas" w:hAnsi="Consolas" w:cs="Consolas"/>
-          <w:color w:val="0000FF"/>
-          <w:sz w:val="20"/>
-          <w:szCs w:val="20"/>
-          <w:lang w:eastAsia="es-MX"/>
-        </w:rPr>
-        <w:t>\</w:t>
-      </w:r>
-      <w:r>
-        <w:rPr>
-          <w:rFonts w:ascii="Consolas" w:hAnsi="Consolas" w:cs="Consolas"/>
-          <w:color w:val="0000FF"/>
-          <w:sz w:val="20"/>
-          <w:szCs w:val="20"/>
-          <w:lang w:eastAsia="es-MX"/>
-        </w:rPr>
-        <w:t>CreditosFiscales</w:t>
-      </w:r>
-      <w:r>
-        <w:rPr>
-          <w:rFonts w:ascii="Consolas" w:hAnsi="Consolas" w:cs="Consolas"/>
-          <w:color w:val="0000FF"/>
-          <w:sz w:val="20"/>
-          <w:szCs w:val="20"/>
-          <w:lang w:eastAsia="es-MX"/>
-        </w:rPr>
-        <w:t>\</w:t>
-      </w:r>
-      <w:r>
-        <w:rPr>
-          <w:rFonts w:ascii="Consolas" w:hAnsi="Consolas" w:cs="Consolas"/>
-          <w:color w:val="0000FF"/>
-          <w:sz w:val="20"/>
-          <w:szCs w:val="20"/>
-          <w:lang w:eastAsia="es-MX"/>
-        </w:rPr>
-        <w:t>\ArchivosParaSiat\</w:t>
-      </w:r>
-      <w:r>
-        <w:rPr>
-          <w:rFonts w:ascii="Consolas" w:hAnsi="Consolas" w:cs="Consolas"/>
-          <w:color w:val="0000FF"/>
-          <w:sz w:val="20"/>
-          <w:szCs w:val="20"/>
-          <w:lang w:eastAsia="es-MX"/>
-        </w:rPr>
-        <w:t>\</w:t>
-      </w:r>
-      <w:r>
-        <w:rPr>
-          <w:rFonts w:ascii="Consolas" w:hAnsi="Consolas" w:cs="Consolas"/>
-          <w:color w:val="0000FF"/>
-          <w:sz w:val="20"/>
-          <w:szCs w:val="20"/>
-          <w:lang w:eastAsia="es-MX"/>
-        </w:rPr>
-        <w:t>Fisicos</w:t>
-      </w:r>
-      <w:r>
-        <w:rPr>
-          <w:rFonts w:ascii="Consolas" w:hAnsi="Consolas" w:cs="Consolas"/>
-          <w:color w:val="000000"/>
-          <w:sz w:val="20"/>
-          <w:szCs w:val="20"/>
-          <w:lang w:eastAsia="es-MX"/>
-        </w:rPr>
-        <w:t>"</w:t>
-      </w:r>
-      <w:r>
-        <w:rPr>
-          <w:rFonts w:ascii="Consolas" w:hAnsi="Consolas" w:cs="Consolas"/>
-          <w:color w:val="0000FF"/>
-          <w:sz w:val="20"/>
-          <w:szCs w:val="20"/>
+          <w:sz w:val="19"/>
+          <w:szCs w:val="19"/>
           <w:lang w:eastAsia="es-MX"/>
         </w:rPr>
         <w:t>/&gt;</w:t>

</xml_diff>